<commit_message>
last commit before upload source to course
</commit_message>
<xml_diff>
--- a/doc/PHẦN MÊM QUẢN LÝ THƯ VIỆN.docx
+++ b/doc/PHẦN MÊM QUẢN LÝ THƯ VIỆN.docx
@@ -13,7 +13,84 @@
           <w:lang w:val="en-US"/>
         </w:rPr>
       </w:pPr>
-      <w:r>
+    </w:p>
+    <w:p>
+      <w:pPr>
+        <w:jc w:val="center"/>
+        <w:rPr>
+          <w:rFonts w:ascii="Times New Roman" w:hAnsi="Times New Roman" w:cs="Times New Roman"/>
+          <w:b/>
+          <w:bCs/>
+          <w:sz w:val="72"/>
+          <w:szCs w:val="72"/>
+        </w:rPr>
+      </w:pPr>
+      <w:r>
+        <w:rPr>
+          <w:rFonts w:ascii="Times New Roman" w:hAnsi="Times New Roman" w:cs="Times New Roman"/>
+          <w:b/>
+          <w:bCs/>
+          <w:sz w:val="72"/>
+          <w:szCs w:val="72"/>
+        </w:rPr>
+        <w:t>BÁO CÁO</w:t>
+      </w:r>
+    </w:p>
+    <w:p>
+      <w:pPr>
+        <w:jc w:val="center"/>
+        <w:rPr>
+          <w:rFonts w:ascii="Times New Roman" w:hAnsi="Times New Roman" w:cs="Times New Roman"/>
+          <w:b/>
+          <w:bCs/>
+          <w:sz w:val="28"/>
+          <w:szCs w:val="28"/>
+        </w:rPr>
+      </w:pPr>
+      <w:r>
+        <w:rPr>
+          <w:rFonts w:ascii="Times New Roman" w:hAnsi="Times New Roman" w:cs="Times New Roman"/>
+          <w:b/>
+          <w:bCs/>
+          <w:sz w:val="28"/>
+          <w:szCs w:val="28"/>
+        </w:rPr>
+        <w:t xml:space="preserve">DỰ ÁN XÂY DỰNG WEBSITE </w:t>
+      </w:r>
+      <w:r>
+        <w:rPr>
+          <w:rFonts w:ascii="Times New Roman" w:hAnsi="Times New Roman" w:cs="Times New Roman"/>
+          <w:b/>
+          <w:bCs/>
+          <w:sz w:val="28"/>
+          <w:szCs w:val="28"/>
+        </w:rPr>
+        <w:t>THƯ VIỆN</w:t>
+      </w:r>
+      <w:r>
+        <w:rPr>
+          <w:rFonts w:ascii="Times New Roman" w:hAnsi="Times New Roman" w:cs="Times New Roman"/>
+          <w:b/>
+          <w:bCs/>
+          <w:sz w:val="28"/>
+          <w:szCs w:val="28"/>
+        </w:rPr>
+        <w:t xml:space="preserve"> ONLINE SỬ DỤNG ASP</w:t>
+      </w:r>
+      <w:r>
+        <w:rPr>
+          <w:rFonts w:ascii="Times New Roman" w:hAnsi="Times New Roman" w:cs="Times New Roman"/>
+          <w:b/>
+          <w:bCs/>
+          <w:sz w:val="28"/>
+          <w:szCs w:val="28"/>
+        </w:rPr>
+        <w:t>.NET CORE + REACTJS</w:t>
+      </w:r>
+    </w:p>
+    <w:p>
+      <w:pPr>
+        <w:jc w:val="center"/>
         <w:rPr>
           <w:b/>
           <w:bCs/>
@@ -21,9 +98,11 @@
           <w:szCs w:val="32"/>
           <w:lang w:val="en-US"/>
         </w:rPr>
-        <w:t>PHẦN M</w:t>
-      </w:r>
-      <w:r>
+      </w:pPr>
+    </w:p>
+    <w:p>
+      <w:pPr>
+        <w:jc w:val="center"/>
         <w:rPr>
           <w:b/>
           <w:bCs/>
@@ -31,9 +110,11 @@
           <w:szCs w:val="32"/>
           <w:lang w:val="en-US"/>
         </w:rPr>
-        <w:t>ỀM</w:t>
-      </w:r>
-      <w:r>
+      </w:pPr>
+    </w:p>
+    <w:p>
+      <w:pPr>
+        <w:jc w:val="center"/>
         <w:rPr>
           <w:b/>
           <w:bCs/>
@@ -41,12 +122,370 @@
           <w:szCs w:val="32"/>
           <w:lang w:val="en-US"/>
         </w:rPr>
+      </w:pPr>
+    </w:p>
+    <w:p>
+      <w:pPr>
+        <w:jc w:val="center"/>
+        <w:rPr>
+          <w:b/>
+          <w:bCs/>
+          <w:sz w:val="32"/>
+          <w:szCs w:val="32"/>
+          <w:lang w:val="en-US"/>
+        </w:rPr>
+      </w:pPr>
+    </w:p>
+    <w:p>
+      <w:pPr>
+        <w:rPr>
+          <w:b/>
+          <w:bCs/>
+          <w:sz w:val="32"/>
+          <w:szCs w:val="32"/>
+          <w:lang w:val="en-US"/>
+        </w:rPr>
+      </w:pPr>
+    </w:p>
+    <w:p>
+      <w:pPr>
+        <w:rPr>
+          <w:rFonts w:ascii="Times New Roman" w:hAnsi="Times New Roman" w:cs="Times New Roman"/>
+          <w:b/>
+          <w:bCs/>
+          <w:sz w:val="28"/>
+          <w:szCs w:val="28"/>
+        </w:rPr>
+      </w:pPr>
+      <w:r>
+        <w:rPr>
+          <w:rFonts w:ascii="Times New Roman" w:hAnsi="Times New Roman" w:cs="Times New Roman"/>
+          <w:b/>
+          <w:bCs/>
+          <w:sz w:val="28"/>
+          <w:szCs w:val="28"/>
+        </w:rPr>
+        <w:t>Danh sách thành viên</w:t>
+      </w:r>
+    </w:p>
+    <w:p>
+      <w:pPr>
+        <w:pStyle w:val="oancuaDanhsach"/>
+        <w:numPr>
+          <w:ilvl w:val="0"/>
+          <w:numId w:val="6"/>
+        </w:numPr>
+        <w:rPr>
+          <w:rFonts w:ascii="Times New Roman" w:hAnsi="Times New Roman" w:cs="Times New Roman"/>
+          <w:b/>
+          <w:bCs/>
+          <w:sz w:val="24"/>
+          <w:szCs w:val="24"/>
+        </w:rPr>
+      </w:pPr>
+      <w:r>
+        <w:rPr>
+          <w:rFonts w:ascii="Arial" w:hAnsi="Arial" w:cs="Arial"/>
+          <w:b/>
+          <w:bCs/>
+        </w:rPr>
+        <w:t xml:space="preserve">Nguyễn Quốc Hòa - 1851050050 </w:t>
+      </w:r>
+    </w:p>
+    <w:p>
+      <w:pPr>
+        <w:rPr>
+          <w:rFonts w:ascii="Times New Roman" w:hAnsi="Times New Roman" w:cs="Times New Roman"/>
+          <w:b/>
+          <w:bCs/>
+          <w:sz w:val="24"/>
+          <w:szCs w:val="24"/>
+        </w:rPr>
+      </w:pPr>
+      <w:r>
+        <w:rPr>
+          <w:rFonts w:ascii="Times New Roman" w:hAnsi="Times New Roman" w:cs="Times New Roman"/>
+          <w:b/>
+          <w:bCs/>
+          <w:sz w:val="24"/>
+          <w:szCs w:val="24"/>
+        </w:rPr>
+        <w:t xml:space="preserve">PHÂN CÔNG: </w:t>
+      </w:r>
+    </w:p>
+    <w:p>
+      <w:pPr>
+        <w:pStyle w:val="oancuaDanhsach"/>
+        <w:numPr>
+          <w:ilvl w:val="0"/>
+          <w:numId w:val="6"/>
+        </w:numPr>
+        <w:rPr>
+          <w:rFonts w:ascii="Times New Roman" w:hAnsi="Times New Roman" w:cs="Times New Roman"/>
+          <w:b/>
+          <w:bCs/>
+          <w:sz w:val="24"/>
+          <w:szCs w:val="24"/>
+        </w:rPr>
+      </w:pPr>
+      <w:r>
+        <w:rPr>
+          <w:rFonts w:ascii="Times New Roman" w:hAnsi="Times New Roman" w:cs="Times New Roman"/>
+          <w:b/>
+          <w:bCs/>
+          <w:sz w:val="24"/>
+          <w:szCs w:val="24"/>
+        </w:rPr>
+        <w:t>Vì nhóm chỉ có một thành viên nên mọi công việc đều do Nguyễn Quốc Hòa phụ trách</w:t>
+      </w:r>
+    </w:p>
+    <w:p>
+      <w:pPr>
+        <w:jc w:val="center"/>
+        <w:rPr>
+          <w:b/>
+          <w:bCs/>
+          <w:sz w:val="32"/>
+          <w:szCs w:val="32"/>
+          <w:lang w:val="en-US"/>
+        </w:rPr>
+      </w:pPr>
+    </w:p>
+    <w:p>
+      <w:pPr>
+        <w:jc w:val="center"/>
+        <w:rPr>
+          <w:b/>
+          <w:bCs/>
+          <w:sz w:val="32"/>
+          <w:szCs w:val="32"/>
+          <w:lang w:val="en-US"/>
+        </w:rPr>
+      </w:pPr>
+    </w:p>
+    <w:p>
+      <w:pPr>
+        <w:jc w:val="center"/>
+        <w:rPr>
+          <w:b/>
+          <w:bCs/>
+          <w:sz w:val="32"/>
+          <w:szCs w:val="32"/>
+          <w:lang w:val="en-US"/>
+        </w:rPr>
+      </w:pPr>
+    </w:p>
+    <w:p>
+      <w:pPr>
+        <w:jc w:val="center"/>
+        <w:rPr>
+          <w:b/>
+          <w:bCs/>
+          <w:sz w:val="32"/>
+          <w:szCs w:val="32"/>
+          <w:lang w:val="en-US"/>
+        </w:rPr>
+      </w:pPr>
+    </w:p>
+    <w:p>
+      <w:pPr>
+        <w:jc w:val="center"/>
+        <w:rPr>
+          <w:b/>
+          <w:bCs/>
+          <w:sz w:val="32"/>
+          <w:szCs w:val="32"/>
+          <w:lang w:val="en-US"/>
+        </w:rPr>
+      </w:pPr>
+    </w:p>
+    <w:p>
+      <w:pPr>
+        <w:jc w:val="center"/>
+        <w:rPr>
+          <w:b/>
+          <w:bCs/>
+          <w:sz w:val="32"/>
+          <w:szCs w:val="32"/>
+          <w:lang w:val="en-US"/>
+        </w:rPr>
+      </w:pPr>
+    </w:p>
+    <w:p>
+      <w:pPr>
+        <w:jc w:val="center"/>
+        <w:rPr>
+          <w:b/>
+          <w:bCs/>
+          <w:sz w:val="32"/>
+          <w:szCs w:val="32"/>
+          <w:lang w:val="en-US"/>
+        </w:rPr>
+      </w:pPr>
+    </w:p>
+    <w:p>
+      <w:pPr>
+        <w:jc w:val="center"/>
+        <w:rPr>
+          <w:b/>
+          <w:bCs/>
+          <w:sz w:val="32"/>
+          <w:szCs w:val="32"/>
+          <w:lang w:val="en-US"/>
+        </w:rPr>
+      </w:pPr>
+    </w:p>
+    <w:p>
+      <w:pPr>
+        <w:jc w:val="center"/>
+        <w:rPr>
+          <w:b/>
+          <w:bCs/>
+          <w:sz w:val="32"/>
+          <w:szCs w:val="32"/>
+          <w:lang w:val="en-US"/>
+        </w:rPr>
+      </w:pPr>
+    </w:p>
+    <w:p>
+      <w:pPr>
+        <w:jc w:val="center"/>
+        <w:rPr>
+          <w:b/>
+          <w:bCs/>
+          <w:sz w:val="32"/>
+          <w:szCs w:val="32"/>
+          <w:lang w:val="en-US"/>
+        </w:rPr>
+      </w:pPr>
+    </w:p>
+    <w:p>
+      <w:pPr>
+        <w:jc w:val="center"/>
+        <w:rPr>
+          <w:b/>
+          <w:bCs/>
+          <w:sz w:val="32"/>
+          <w:szCs w:val="32"/>
+          <w:lang w:val="en-US"/>
+        </w:rPr>
+      </w:pPr>
+    </w:p>
+    <w:p>
+      <w:pPr>
+        <w:jc w:val="center"/>
+        <w:rPr>
+          <w:b/>
+          <w:bCs/>
+          <w:sz w:val="32"/>
+          <w:szCs w:val="32"/>
+          <w:lang w:val="en-US"/>
+        </w:rPr>
+      </w:pPr>
+    </w:p>
+    <w:p>
+      <w:pPr>
+        <w:jc w:val="center"/>
+        <w:rPr>
+          <w:b/>
+          <w:bCs/>
+          <w:sz w:val="32"/>
+          <w:szCs w:val="32"/>
+          <w:lang w:val="en-US"/>
+        </w:rPr>
+      </w:pPr>
+    </w:p>
+    <w:p>
+      <w:pPr>
+        <w:jc w:val="center"/>
+        <w:rPr>
+          <w:b/>
+          <w:bCs/>
+          <w:sz w:val="32"/>
+          <w:szCs w:val="32"/>
+          <w:lang w:val="en-US"/>
+        </w:rPr>
+      </w:pPr>
+    </w:p>
+    <w:p>
+      <w:pPr>
+        <w:jc w:val="center"/>
+        <w:rPr>
+          <w:b/>
+          <w:bCs/>
+          <w:sz w:val="32"/>
+          <w:szCs w:val="32"/>
+          <w:lang w:val="en-US"/>
+        </w:rPr>
+      </w:pPr>
+    </w:p>
+    <w:p>
+      <w:pPr>
+        <w:jc w:val="center"/>
+        <w:rPr>
+          <w:b/>
+          <w:bCs/>
+          <w:sz w:val="32"/>
+          <w:szCs w:val="32"/>
+          <w:lang w:val="en-US"/>
+        </w:rPr>
+      </w:pPr>
+    </w:p>
+    <w:p>
+      <w:pPr>
+        <w:jc w:val="center"/>
+        <w:rPr>
+          <w:b/>
+          <w:bCs/>
+          <w:sz w:val="32"/>
+          <w:szCs w:val="32"/>
+          <w:lang w:val="en-US"/>
+        </w:rPr>
+      </w:pPr>
+      <w:r>
+        <w:rPr>
+          <w:b/>
+          <w:bCs/>
+          <w:sz w:val="32"/>
+          <w:szCs w:val="32"/>
+          <w:lang w:val="en-US"/>
+        </w:rPr>
+        <w:t xml:space="preserve">CÁC CHỨC NĂNG CỦA </w:t>
+      </w:r>
+      <w:r>
+        <w:rPr>
+          <w:b/>
+          <w:bCs/>
+          <w:sz w:val="32"/>
+          <w:szCs w:val="32"/>
+          <w:lang w:val="en-US"/>
+        </w:rPr>
+        <w:t>PHẦN M</w:t>
+      </w:r>
+      <w:r>
+        <w:rPr>
+          <w:b/>
+          <w:bCs/>
+          <w:sz w:val="32"/>
+          <w:szCs w:val="32"/>
+          <w:lang w:val="en-US"/>
+        </w:rPr>
+        <w:t>ỀM</w:t>
+      </w:r>
+      <w:r>
+        <w:rPr>
+          <w:b/>
+          <w:bCs/>
+          <w:sz w:val="32"/>
+          <w:szCs w:val="32"/>
+          <w:lang w:val="en-US"/>
+        </w:rPr>
         <w:t xml:space="preserve"> QUẢN LÝ THƯ VIỆN</w:t>
       </w:r>
     </w:p>
     <w:p>
       <w:pPr>
-        <w:pStyle w:val="ListParagraph"/>
+        <w:pStyle w:val="oancuaDanhsach"/>
         <w:numPr>
           <w:ilvl w:val="0"/>
           <w:numId w:val="3"/>
@@ -68,7 +507,7 @@
     </w:p>
     <w:p>
       <w:pPr>
-        <w:pStyle w:val="ListParagraph"/>
+        <w:pStyle w:val="oancuaDanhsach"/>
         <w:numPr>
           <w:ilvl w:val="0"/>
           <w:numId w:val="5"/>
@@ -90,7 +529,7 @@
     </w:p>
     <w:p>
       <w:pPr>
-        <w:pStyle w:val="ListParagraph"/>
+        <w:pStyle w:val="oancuaDanhsach"/>
         <w:rPr>
           <w:sz w:val="28"/>
           <w:szCs w:val="28"/>
@@ -108,7 +547,7 @@
     </w:p>
     <w:p>
       <w:pPr>
-        <w:pStyle w:val="ListParagraph"/>
+        <w:pStyle w:val="oancuaDanhsach"/>
         <w:rPr>
           <w:sz w:val="28"/>
           <w:szCs w:val="28"/>
@@ -134,7 +573,7 @@
     </w:p>
     <w:p>
       <w:pPr>
-        <w:pStyle w:val="ListParagraph"/>
+        <w:pStyle w:val="oancuaDanhsach"/>
         <w:rPr>
           <w:sz w:val="28"/>
           <w:szCs w:val="28"/>
@@ -152,7 +591,7 @@
     </w:p>
     <w:p>
       <w:pPr>
-        <w:pStyle w:val="ListParagraph"/>
+        <w:pStyle w:val="oancuaDanhsach"/>
         <w:rPr>
           <w:sz w:val="28"/>
           <w:szCs w:val="28"/>
@@ -170,7 +609,7 @@
     </w:p>
     <w:p>
       <w:pPr>
-        <w:pStyle w:val="ListParagraph"/>
+        <w:pStyle w:val="oancuaDanhsach"/>
         <w:numPr>
           <w:ilvl w:val="0"/>
           <w:numId w:val="4"/>
@@ -318,7 +757,7 @@
     </w:p>
     <w:p>
       <w:pPr>
-        <w:pStyle w:val="ListParagraph"/>
+        <w:pStyle w:val="oancuaDanhsach"/>
         <w:numPr>
           <w:ilvl w:val="0"/>
           <w:numId w:val="3"/>
@@ -340,7 +779,7 @@
     </w:p>
     <w:p>
       <w:pPr>
-        <w:pStyle w:val="ListParagraph"/>
+        <w:pStyle w:val="oancuaDanhsach"/>
         <w:rPr>
           <w:sz w:val="28"/>
           <w:szCs w:val="28"/>
@@ -374,7 +813,7 @@
     </w:p>
     <w:p>
       <w:pPr>
-        <w:pStyle w:val="ListParagraph"/>
+        <w:pStyle w:val="oancuaDanhsach"/>
         <w:rPr>
           <w:sz w:val="28"/>
           <w:szCs w:val="28"/>
@@ -395,12 +834,12 @@
           <w:szCs w:val="28"/>
           <w:lang w:val="en-US"/>
         </w:rPr>
-        <w:t>Linq</w:t>
-      </w:r>
-    </w:p>
-    <w:p>
-      <w:pPr>
-        <w:pStyle w:val="ListParagraph"/>
+        <w:t>Entity Framework mô hình Database First</w:t>
+      </w:r>
+    </w:p>
+    <w:p>
+      <w:pPr>
+        <w:pStyle w:val="oancuaDanhsach"/>
         <w:rPr>
           <w:sz w:val="28"/>
           <w:szCs w:val="28"/>
@@ -415,10 +854,18 @@
         </w:rPr>
         <w:t>+ DB: mssql</w:t>
       </w:r>
-    </w:p>
-    <w:p>
-      <w:pPr>
-        <w:pStyle w:val="ListParagraph"/>
+      <w:r>
+        <w:rPr>
+          <w:sz w:val="28"/>
+          <w:szCs w:val="28"/>
+          <w:lang w:val="en-US"/>
+        </w:rPr>
+        <w:t xml:space="preserve"> (host online)</w:t>
+      </w:r>
+    </w:p>
+    <w:p>
+      <w:pPr>
+        <w:pStyle w:val="oancuaDanhsach"/>
         <w:numPr>
           <w:ilvl w:val="0"/>
           <w:numId w:val="3"/>
@@ -440,7 +887,7 @@
     </w:p>
     <w:p>
       <w:pPr>
-        <w:pStyle w:val="ListParagraph"/>
+        <w:pStyle w:val="oancuaDanhsach"/>
         <w:rPr>
           <w:sz w:val="28"/>
           <w:szCs w:val="28"/>
@@ -458,7 +905,7 @@
     </w:p>
     <w:p>
       <w:pPr>
-        <w:pStyle w:val="ListParagraph"/>
+        <w:pStyle w:val="oancuaDanhsach"/>
         <w:rPr>
           <w:sz w:val="28"/>
           <w:szCs w:val="28"/>
@@ -476,7 +923,7 @@
     </w:p>
     <w:p>
       <w:pPr>
-        <w:pStyle w:val="ListParagraph"/>
+        <w:pStyle w:val="oancuaDanhsach"/>
         <w:rPr>
           <w:sz w:val="28"/>
           <w:szCs w:val="28"/>
@@ -494,39 +941,657 @@
     </w:p>
     <w:p>
       <w:pPr>
-        <w:pStyle w:val="ListParagraph"/>
-        <w:rPr>
-          <w:sz w:val="28"/>
-          <w:szCs w:val="28"/>
-          <w:lang w:val="en-US"/>
-        </w:rPr>
-      </w:pPr>
-      <w:r>
-        <w:rPr>
-          <w:sz w:val="28"/>
-          <w:szCs w:val="28"/>
-          <w:lang w:val="en-US"/>
-        </w:rPr>
-        <w:t>+ Log (cho hoạt động mượn, trả sách: set type: 1 mượn, 2 trả)</w:t>
-      </w:r>
-    </w:p>
-    <w:p>
-      <w:pPr>
-        <w:pStyle w:val="ListParagraph"/>
-        <w:rPr>
-          <w:sz w:val="28"/>
-          <w:szCs w:val="28"/>
-          <w:lang w:val="en-US"/>
-        </w:rPr>
-      </w:pPr>
-      <w:r>
-        <w:rPr>
-          <w:sz w:val="28"/>
-          <w:szCs w:val="28"/>
-          <w:lang w:val="en-US"/>
-        </w:rPr>
-        <w:t>+ User (cái này tạm thời chỉ sử dụng 1 tài khoản admin)</w:t>
-      </w:r>
+        <w:pStyle w:val="oancuaDanhsach"/>
+        <w:rPr>
+          <w:sz w:val="28"/>
+          <w:szCs w:val="28"/>
+          <w:lang w:val="en-US"/>
+        </w:rPr>
+      </w:pPr>
+      <w:r>
+        <w:rPr>
+          <w:sz w:val="28"/>
+          <w:szCs w:val="28"/>
+          <w:lang w:val="en-US"/>
+        </w:rPr>
+        <w:t>+ User</w:t>
+      </w:r>
+    </w:p>
+    <w:p>
+      <w:pPr>
+        <w:pStyle w:val="oancuaDanhsach"/>
+        <w:rPr>
+          <w:sz w:val="28"/>
+          <w:szCs w:val="28"/>
+          <w:lang w:val="en-US"/>
+        </w:rPr>
+      </w:pPr>
+    </w:p>
+    <w:p>
+      <w:pPr>
+        <w:pStyle w:val="oancuaDanhsach"/>
+        <w:rPr>
+          <w:sz w:val="28"/>
+          <w:szCs w:val="28"/>
+          <w:lang w:val="en-US"/>
+        </w:rPr>
+      </w:pPr>
+    </w:p>
+    <w:p>
+      <w:pPr>
+        <w:pStyle w:val="oancuaDanhsach"/>
+        <w:rPr>
+          <w:sz w:val="28"/>
+          <w:szCs w:val="28"/>
+          <w:lang w:val="en-US"/>
+        </w:rPr>
+      </w:pPr>
+    </w:p>
+    <w:p>
+      <w:pPr>
+        <w:pStyle w:val="oancuaDanhsach"/>
+        <w:rPr>
+          <w:sz w:val="28"/>
+          <w:szCs w:val="28"/>
+          <w:lang w:val="en-US"/>
+        </w:rPr>
+      </w:pPr>
+    </w:p>
+    <w:p>
+      <w:pPr>
+        <w:pStyle w:val="oancuaDanhsach"/>
+        <w:rPr>
+          <w:sz w:val="28"/>
+          <w:szCs w:val="28"/>
+          <w:lang w:val="en-US"/>
+        </w:rPr>
+      </w:pPr>
+    </w:p>
+    <w:p>
+      <w:pPr>
+        <w:pStyle w:val="oancuaDanhsach"/>
+        <w:rPr>
+          <w:sz w:val="28"/>
+          <w:szCs w:val="28"/>
+          <w:lang w:val="en-US"/>
+        </w:rPr>
+      </w:pPr>
+    </w:p>
+    <w:p>
+      <w:pPr>
+        <w:pStyle w:val="oancuaDanhsach"/>
+        <w:rPr>
+          <w:sz w:val="28"/>
+          <w:szCs w:val="28"/>
+          <w:lang w:val="en-US"/>
+        </w:rPr>
+      </w:pPr>
+    </w:p>
+    <w:p>
+      <w:pPr>
+        <w:pStyle w:val="oancuaDanhsach"/>
+        <w:rPr>
+          <w:sz w:val="28"/>
+          <w:szCs w:val="28"/>
+          <w:lang w:val="en-US"/>
+        </w:rPr>
+      </w:pPr>
+    </w:p>
+    <w:p>
+      <w:pPr>
+        <w:pStyle w:val="oancuaDanhsach"/>
+        <w:rPr>
+          <w:sz w:val="28"/>
+          <w:szCs w:val="28"/>
+          <w:lang w:val="en-US"/>
+        </w:rPr>
+      </w:pPr>
+    </w:p>
+    <w:p>
+      <w:pPr>
+        <w:pStyle w:val="oancuaDanhsach"/>
+        <w:rPr>
+          <w:sz w:val="28"/>
+          <w:szCs w:val="28"/>
+          <w:lang w:val="en-US"/>
+        </w:rPr>
+      </w:pPr>
+      <w:r>
+        <w:rPr>
+          <w:sz w:val="28"/>
+          <w:szCs w:val="28"/>
+          <w:lang w:val="en-US"/>
+        </w:rPr>
+        <w:t>Danh sách thành viên nhóm:</w:t>
+      </w:r>
+    </w:p>
+    <w:p>
+      <w:pPr>
+        <w:pStyle w:val="oancuaDanhsach"/>
+        <w:rPr>
+          <w:sz w:val="28"/>
+          <w:szCs w:val="28"/>
+          <w:lang w:val="en-US"/>
+        </w:rPr>
+      </w:pPr>
+      <w:r>
+        <w:rPr>
+          <w:sz w:val="28"/>
+          <w:szCs w:val="28"/>
+          <w:lang w:val="en-US"/>
+        </w:rPr>
+        <w:t>+ Nguyễn Quốc hòa (nhóm trưởng)</w:t>
+      </w:r>
+    </w:p>
+    <w:p>
+      <w:pPr>
+        <w:rPr>
+          <w:sz w:val="28"/>
+          <w:szCs w:val="28"/>
+          <w:lang w:val="en-US"/>
+        </w:rPr>
+      </w:pPr>
+      <w:r>
+        <w:rPr>
+          <w:sz w:val="28"/>
+          <w:szCs w:val="28"/>
+          <w:lang w:val="en-US"/>
+        </w:rPr>
+        <w:tab/>
+        <w:t>Vì nhóm chỉ có một người nên mọi công việc đều do Nguyễn Quốc Hòa đảm nhiệm.</w:t>
+      </w:r>
+    </w:p>
+    <w:p>
+      <w:pPr>
+        <w:rPr>
+          <w:sz w:val="28"/>
+          <w:szCs w:val="28"/>
+          <w:lang w:val="en-US"/>
+        </w:rPr>
+      </w:pPr>
+    </w:p>
+    <w:p>
+      <w:pPr>
+        <w:rPr>
+          <w:b/>
+          <w:bCs/>
+          <w:sz w:val="36"/>
+          <w:szCs w:val="36"/>
+          <w:lang w:val="en-US"/>
+        </w:rPr>
+      </w:pPr>
+      <w:r>
+        <w:rPr>
+          <w:b/>
+          <w:bCs/>
+          <w:sz w:val="36"/>
+          <w:szCs w:val="36"/>
+          <w:lang w:val="en-US"/>
+        </w:rPr>
+        <w:t>Thông tin source code</w:t>
+      </w:r>
+    </w:p>
+    <w:p>
+      <w:pPr>
+        <w:rPr>
+          <w:sz w:val="28"/>
+          <w:szCs w:val="28"/>
+          <w:lang w:val="en-US"/>
+        </w:rPr>
+      </w:pPr>
+      <w:r>
+        <w:rPr>
+          <w:sz w:val="28"/>
+          <w:szCs w:val="28"/>
+          <w:lang w:val="en-US"/>
+        </w:rPr>
+        <w:t xml:space="preserve">- Gồm 3 source: </w:t>
+      </w:r>
+    </w:p>
+    <w:p>
+      <w:pPr>
+        <w:rPr>
+          <w:sz w:val="28"/>
+          <w:szCs w:val="28"/>
+          <w:lang w:val="en-US"/>
+        </w:rPr>
+      </w:pPr>
+      <w:r>
+        <w:rPr>
+          <w:sz w:val="28"/>
+          <w:szCs w:val="28"/>
+          <w:lang w:val="en-US"/>
+        </w:rPr>
+        <w:t>+ Trang web: source Reactjs</w:t>
+      </w:r>
+      <w:r>
+        <w:rPr>
+          <w:sz w:val="28"/>
+          <w:szCs w:val="28"/>
+          <w:lang w:val="en-US"/>
+        </w:rPr>
+        <w:t xml:space="preserve"> (template antd)</w:t>
+      </w:r>
+    </w:p>
+    <w:p>
+      <w:pPr>
+        <w:rPr>
+          <w:sz w:val="28"/>
+          <w:szCs w:val="28"/>
+          <w:lang w:val="en-US"/>
+        </w:rPr>
+      </w:pPr>
+      <w:r>
+        <w:rPr>
+          <w:sz w:val="28"/>
+          <w:szCs w:val="28"/>
+          <w:lang w:val="en-US"/>
+        </w:rPr>
+        <w:t>+ Trang web admin: source Reactjs</w:t>
+      </w:r>
+      <w:r>
+        <w:rPr>
+          <w:sz w:val="28"/>
+          <w:szCs w:val="28"/>
+          <w:lang w:val="en-US"/>
+        </w:rPr>
+        <w:t xml:space="preserve"> </w:t>
+      </w:r>
+      <w:r>
+        <w:rPr>
+          <w:sz w:val="28"/>
+          <w:szCs w:val="28"/>
+          <w:lang w:val="en-US"/>
+        </w:rPr>
+        <w:t>(template antd</w:t>
+      </w:r>
+      <w:r>
+        <w:rPr>
+          <w:sz w:val="28"/>
+          <w:szCs w:val="28"/>
+          <w:lang w:val="en-US"/>
+        </w:rPr>
+        <w:t>)</w:t>
+      </w:r>
+    </w:p>
+    <w:p>
+      <w:pPr>
+        <w:rPr>
+          <w:sz w:val="28"/>
+          <w:szCs w:val="28"/>
+          <w:lang w:val="en-US"/>
+        </w:rPr>
+      </w:pPr>
+      <w:r>
+        <w:rPr>
+          <w:sz w:val="28"/>
+          <w:szCs w:val="28"/>
+          <w:lang w:val="en-US"/>
+        </w:rPr>
+        <w:t>+ Source API: source C#</w:t>
+      </w:r>
+    </w:p>
+    <w:p>
+      <w:pPr>
+        <w:rPr>
+          <w:sz w:val="28"/>
+          <w:szCs w:val="28"/>
+          <w:lang w:val="en-US"/>
+        </w:rPr>
+      </w:pPr>
+      <w:r>
+        <w:rPr>
+          <w:sz w:val="28"/>
+          <w:szCs w:val="28"/>
+          <w:lang w:val="en-US"/>
+        </w:rPr>
+        <w:t>- DB gồm 1 host online</w:t>
+      </w:r>
+    </w:p>
+    <w:p>
+      <w:pPr>
+        <w:rPr>
+          <w:b/>
+          <w:bCs/>
+          <w:sz w:val="36"/>
+          <w:szCs w:val="36"/>
+          <w:lang w:val="en-US"/>
+        </w:rPr>
+      </w:pPr>
+      <w:r>
+        <w:rPr>
+          <w:b/>
+          <w:bCs/>
+          <w:sz w:val="36"/>
+          <w:szCs w:val="36"/>
+          <w:lang w:val="en-US"/>
+        </w:rPr>
+        <w:t>Các công nghệ sử dụng</w:t>
+      </w:r>
+    </w:p>
+    <w:p>
+      <w:pPr>
+        <w:rPr>
+          <w:sz w:val="28"/>
+          <w:szCs w:val="28"/>
+          <w:lang w:val="en-US"/>
+        </w:rPr>
+      </w:pPr>
+      <w:r>
+        <w:rPr>
+          <w:sz w:val="28"/>
+          <w:szCs w:val="28"/>
+          <w:lang w:val="en-US"/>
+        </w:rPr>
+        <w:t>+ Rest api giao tiếp giữa client và server</w:t>
+      </w:r>
+    </w:p>
+    <w:p>
+      <w:pPr>
+        <w:rPr>
+          <w:sz w:val="28"/>
+          <w:szCs w:val="28"/>
+          <w:lang w:val="en-US"/>
+        </w:rPr>
+      </w:pPr>
+      <w:r>
+        <w:rPr>
+          <w:sz w:val="28"/>
+          <w:szCs w:val="28"/>
+          <w:lang w:val="en-US"/>
+        </w:rPr>
+        <w:t>+ Mô hình 3 lớp</w:t>
+      </w:r>
+    </w:p>
+    <w:p>
+      <w:pPr>
+        <w:rPr>
+          <w:sz w:val="28"/>
+          <w:szCs w:val="28"/>
+          <w:lang w:val="en-US"/>
+        </w:rPr>
+      </w:pPr>
+      <w:r>
+        <w:rPr>
+          <w:sz w:val="28"/>
+          <w:szCs w:val="28"/>
+          <w:lang w:val="en-US"/>
+        </w:rPr>
+        <w:t>+ EntityFramework Database First</w:t>
+      </w:r>
+    </w:p>
+    <w:p>
+      <w:pPr>
+        <w:rPr>
+          <w:sz w:val="28"/>
+          <w:szCs w:val="28"/>
+          <w:lang w:val="en-US"/>
+        </w:rPr>
+      </w:pPr>
+      <w:r>
+        <w:rPr>
+          <w:sz w:val="28"/>
+          <w:szCs w:val="28"/>
+          <w:lang w:val="en-US"/>
+        </w:rPr>
+        <w:t>+ ADO.Net g</w:t>
+      </w:r>
+      <w:r>
+        <w:rPr>
+          <w:sz w:val="28"/>
+          <w:szCs w:val="28"/>
+          <w:lang w:val="en-US"/>
+        </w:rPr>
+        <w:t>ọi</w:t>
+      </w:r>
+      <w:r>
+        <w:rPr>
+          <w:sz w:val="28"/>
+          <w:szCs w:val="28"/>
+          <w:lang w:val="en-US"/>
+        </w:rPr>
+        <w:t xml:space="preserve"> </w:t>
+      </w:r>
+      <w:r>
+        <w:rPr>
+          <w:sz w:val="28"/>
+          <w:szCs w:val="28"/>
+          <w:lang w:val="en-US"/>
+        </w:rPr>
+        <w:t xml:space="preserve">Store Producer </w:t>
+      </w:r>
+      <w:r>
+        <w:rPr>
+          <w:sz w:val="28"/>
+          <w:szCs w:val="28"/>
+          <w:lang w:val="en-US"/>
+        </w:rPr>
+        <w:t xml:space="preserve">từ </w:t>
+      </w:r>
+      <w:r>
+        <w:rPr>
+          <w:sz w:val="28"/>
+          <w:szCs w:val="28"/>
+          <w:lang w:val="en-US"/>
+        </w:rPr>
+        <w:t>Database</w:t>
+      </w:r>
+    </w:p>
+    <w:p>
+      <w:pPr>
+        <w:rPr>
+          <w:sz w:val="28"/>
+          <w:szCs w:val="28"/>
+          <w:lang w:val="en-US"/>
+        </w:rPr>
+      </w:pPr>
+      <w:r>
+        <w:rPr>
+          <w:sz w:val="28"/>
+          <w:szCs w:val="28"/>
+          <w:lang w:val="en-US"/>
+        </w:rPr>
+        <w:t>+ Swagger để test api</w:t>
+      </w:r>
+    </w:p>
+    <w:p>
+      <w:pPr>
+        <w:rPr>
+          <w:b/>
+          <w:bCs/>
+          <w:sz w:val="36"/>
+          <w:szCs w:val="36"/>
+          <w:lang w:val="en-US"/>
+        </w:rPr>
+      </w:pPr>
+      <w:r>
+        <w:rPr>
+          <w:b/>
+          <w:bCs/>
+          <w:sz w:val="36"/>
+          <w:szCs w:val="36"/>
+          <w:lang w:val="en-US"/>
+        </w:rPr>
+        <w:t>Chạy source</w:t>
+      </w:r>
+    </w:p>
+    <w:p>
+      <w:pPr>
+        <w:rPr>
+          <w:sz w:val="28"/>
+          <w:szCs w:val="28"/>
+          <w:lang w:val="en-US"/>
+        </w:rPr>
+      </w:pPr>
+      <w:r>
+        <w:rPr>
+          <w:sz w:val="28"/>
+          <w:szCs w:val="28"/>
+          <w:lang w:val="en-US"/>
+        </w:rPr>
+        <w:t>+ Bước 1: vào thư mục admin_app mở terminal gõ npm install để tải các gói về</w:t>
+      </w:r>
+    </w:p>
+    <w:p>
+      <w:pPr>
+        <w:rPr>
+          <w:sz w:val="28"/>
+          <w:szCs w:val="28"/>
+          <w:lang w:val="en-US"/>
+        </w:rPr>
+      </w:pPr>
+      <w:r>
+        <w:rPr>
+          <w:sz w:val="28"/>
+          <w:szCs w:val="28"/>
+          <w:lang w:val="en-US"/>
+        </w:rPr>
+        <w:t>+ Bước 2: Sau đó gõ npm start để chạy source web admin</w:t>
+      </w:r>
+    </w:p>
+    <w:p>
+      <w:pPr>
+        <w:rPr>
+          <w:sz w:val="28"/>
+          <w:szCs w:val="28"/>
+          <w:lang w:val="en-US"/>
+        </w:rPr>
+      </w:pPr>
+      <w:r>
+        <w:rPr>
+          <w:sz w:val="28"/>
+          <w:szCs w:val="28"/>
+          <w:lang w:val="en-US"/>
+        </w:rPr>
+        <w:t xml:space="preserve">+ Bước </w:t>
+      </w:r>
+      <w:r>
+        <w:rPr>
+          <w:sz w:val="28"/>
+          <w:szCs w:val="28"/>
+          <w:lang w:val="en-US"/>
+        </w:rPr>
+        <w:t>3</w:t>
+      </w:r>
+      <w:r>
+        <w:rPr>
+          <w:sz w:val="28"/>
+          <w:szCs w:val="28"/>
+          <w:lang w:val="en-US"/>
+        </w:rPr>
+        <w:t xml:space="preserve">: vào thư mục </w:t>
+      </w:r>
+      <w:r>
+        <w:rPr>
+          <w:sz w:val="28"/>
+          <w:szCs w:val="28"/>
+          <w:lang w:val="en-US"/>
+        </w:rPr>
+        <w:t>client</w:t>
+      </w:r>
+      <w:r>
+        <w:rPr>
+          <w:sz w:val="28"/>
+          <w:szCs w:val="28"/>
+          <w:lang w:val="en-US"/>
+        </w:rPr>
+        <w:t>_app mở terminal gõ npm install để tải các gói về</w:t>
+      </w:r>
+    </w:p>
+    <w:p>
+      <w:pPr>
+        <w:rPr>
+          <w:sz w:val="28"/>
+          <w:szCs w:val="28"/>
+          <w:lang w:val="en-US"/>
+        </w:rPr>
+      </w:pPr>
+      <w:r>
+        <w:rPr>
+          <w:sz w:val="28"/>
+          <w:szCs w:val="28"/>
+          <w:lang w:val="en-US"/>
+        </w:rPr>
+        <w:lastRenderedPageBreak/>
+        <w:t xml:space="preserve">+ Bước </w:t>
+      </w:r>
+      <w:r>
+        <w:rPr>
+          <w:sz w:val="28"/>
+          <w:szCs w:val="28"/>
+          <w:lang w:val="en-US"/>
+        </w:rPr>
+        <w:t>4</w:t>
+      </w:r>
+      <w:r>
+        <w:rPr>
+          <w:sz w:val="28"/>
+          <w:szCs w:val="28"/>
+          <w:lang w:val="en-US"/>
+        </w:rPr>
+        <w:t>: Sau đó gõ npm start để chạy source</w:t>
+      </w:r>
+      <w:r>
+        <w:rPr>
+          <w:sz w:val="28"/>
+          <w:szCs w:val="28"/>
+          <w:lang w:val="en-US"/>
+        </w:rPr>
+        <w:t xml:space="preserve"> web</w:t>
+      </w:r>
+    </w:p>
+    <w:p>
+      <w:pPr>
+        <w:rPr>
+          <w:sz w:val="28"/>
+          <w:szCs w:val="28"/>
+          <w:lang w:val="en-US"/>
+        </w:rPr>
+      </w:pPr>
+      <w:r>
+        <w:rPr>
+          <w:sz w:val="28"/>
+          <w:szCs w:val="28"/>
+          <w:lang w:val="en-US"/>
+        </w:rPr>
+        <w:t>+ Bước 5: Vào thư mục QLTV_V2 để chạy source backend C#</w:t>
+      </w:r>
+    </w:p>
+    <w:p>
+      <w:pPr>
+        <w:rPr>
+          <w:sz w:val="28"/>
+          <w:szCs w:val="28"/>
+          <w:lang w:val="en-US"/>
+        </w:rPr>
+      </w:pPr>
+    </w:p>
+    <w:p>
+      <w:pPr>
+        <w:rPr>
+          <w:sz w:val="28"/>
+          <w:szCs w:val="28"/>
+          <w:lang w:val="en-US"/>
+        </w:rPr>
+      </w:pPr>
+    </w:p>
+    <w:p>
+      <w:pPr>
+        <w:rPr>
+          <w:sz w:val="28"/>
+          <w:szCs w:val="28"/>
+          <w:lang w:val="en-US"/>
+        </w:rPr>
+      </w:pPr>
+    </w:p>
+    <w:p>
+      <w:pPr>
+        <w:rPr>
+          <w:sz w:val="28"/>
+          <w:szCs w:val="28"/>
+          <w:lang w:val="en-US"/>
+        </w:rPr>
+      </w:pPr>
     </w:p>
     <w:p>
       <w:pPr>
@@ -640,6 +1705,118 @@
     </w:lvl>
   </w:abstractNum>
   <w:abstractNum w:abstractNumId="1" w15:restartNumberingAfterBreak="0">
+    <w:nsid w:val="196733FB"/>
+    <w:multiLevelType w:val="hybridMultilevel"/>
+    <w:tmpl w:val="36DCEAC0"/>
+    <w:lvl w:ilvl="0" w:tplc="149296BC">
+      <w:numFmt w:val="bullet"/>
+      <w:lvlText w:val="-"/>
+      <w:lvlJc w:val="left"/>
+      <w:pPr>
+        <w:ind w:left="720" w:hanging="360"/>
+      </w:pPr>
+      <w:rPr>
+        <w:rFonts w:ascii="Times New Roman" w:eastAsiaTheme="minorHAnsi" w:hAnsi="Times New Roman" w:cs="Times New Roman" w:hint="default"/>
+      </w:rPr>
+    </w:lvl>
+    <w:lvl w:ilvl="1" w:tplc="08090003" w:tentative="1">
+      <w:start w:val="1"/>
+      <w:numFmt w:val="bullet"/>
+      <w:lvlText w:val="o"/>
+      <w:lvlJc w:val="left"/>
+      <w:pPr>
+        <w:ind w:left="1440" w:hanging="360"/>
+      </w:pPr>
+      <w:rPr>
+        <w:rFonts w:ascii="Courier New" w:hAnsi="Courier New" w:cs="Courier New" w:hint="default"/>
+      </w:rPr>
+    </w:lvl>
+    <w:lvl w:ilvl="2" w:tplc="08090005" w:tentative="1">
+      <w:start w:val="1"/>
+      <w:numFmt w:val="bullet"/>
+      <w:lvlText w:val=""/>
+      <w:lvlJc w:val="left"/>
+      <w:pPr>
+        <w:ind w:left="2160" w:hanging="360"/>
+      </w:pPr>
+      <w:rPr>
+        <w:rFonts w:ascii="Wingdings" w:hAnsi="Wingdings" w:hint="default"/>
+      </w:rPr>
+    </w:lvl>
+    <w:lvl w:ilvl="3" w:tplc="08090001" w:tentative="1">
+      <w:start w:val="1"/>
+      <w:numFmt w:val="bullet"/>
+      <w:lvlText w:val=""/>
+      <w:lvlJc w:val="left"/>
+      <w:pPr>
+        <w:ind w:left="2880" w:hanging="360"/>
+      </w:pPr>
+      <w:rPr>
+        <w:rFonts w:ascii="Symbol" w:hAnsi="Symbol" w:hint="default"/>
+      </w:rPr>
+    </w:lvl>
+    <w:lvl w:ilvl="4" w:tplc="08090003" w:tentative="1">
+      <w:start w:val="1"/>
+      <w:numFmt w:val="bullet"/>
+      <w:lvlText w:val="o"/>
+      <w:lvlJc w:val="left"/>
+      <w:pPr>
+        <w:ind w:left="3600" w:hanging="360"/>
+      </w:pPr>
+      <w:rPr>
+        <w:rFonts w:ascii="Courier New" w:hAnsi="Courier New" w:cs="Courier New" w:hint="default"/>
+      </w:rPr>
+    </w:lvl>
+    <w:lvl w:ilvl="5" w:tplc="08090005" w:tentative="1">
+      <w:start w:val="1"/>
+      <w:numFmt w:val="bullet"/>
+      <w:lvlText w:val=""/>
+      <w:lvlJc w:val="left"/>
+      <w:pPr>
+        <w:ind w:left="4320" w:hanging="360"/>
+      </w:pPr>
+      <w:rPr>
+        <w:rFonts w:ascii="Wingdings" w:hAnsi="Wingdings" w:hint="default"/>
+      </w:rPr>
+    </w:lvl>
+    <w:lvl w:ilvl="6" w:tplc="08090001" w:tentative="1">
+      <w:start w:val="1"/>
+      <w:numFmt w:val="bullet"/>
+      <w:lvlText w:val=""/>
+      <w:lvlJc w:val="left"/>
+      <w:pPr>
+        <w:ind w:left="5040" w:hanging="360"/>
+      </w:pPr>
+      <w:rPr>
+        <w:rFonts w:ascii="Symbol" w:hAnsi="Symbol" w:hint="default"/>
+      </w:rPr>
+    </w:lvl>
+    <w:lvl w:ilvl="7" w:tplc="08090003" w:tentative="1">
+      <w:start w:val="1"/>
+      <w:numFmt w:val="bullet"/>
+      <w:lvlText w:val="o"/>
+      <w:lvlJc w:val="left"/>
+      <w:pPr>
+        <w:ind w:left="5760" w:hanging="360"/>
+      </w:pPr>
+      <w:rPr>
+        <w:rFonts w:ascii="Courier New" w:hAnsi="Courier New" w:cs="Courier New" w:hint="default"/>
+      </w:rPr>
+    </w:lvl>
+    <w:lvl w:ilvl="8" w:tplc="08090005" w:tentative="1">
+      <w:start w:val="1"/>
+      <w:numFmt w:val="bullet"/>
+      <w:lvlText w:val=""/>
+      <w:lvlJc w:val="left"/>
+      <w:pPr>
+        <w:ind w:left="6480" w:hanging="360"/>
+      </w:pPr>
+      <w:rPr>
+        <w:rFonts w:ascii="Wingdings" w:hAnsi="Wingdings" w:hint="default"/>
+      </w:rPr>
+    </w:lvl>
+  </w:abstractNum>
+  <w:abstractNum w:abstractNumId="2" w15:restartNumberingAfterBreak="0">
     <w:nsid w:val="270935E3"/>
     <w:multiLevelType w:val="hybridMultilevel"/>
     <w:tmpl w:val="09382920"/>
@@ -728,7 +1905,7 @@
       </w:pPr>
     </w:lvl>
   </w:abstractNum>
-  <w:abstractNum w:abstractNumId="2" w15:restartNumberingAfterBreak="0">
+  <w:abstractNum w:abstractNumId="3" w15:restartNumberingAfterBreak="0">
     <w:nsid w:val="34F97946"/>
     <w:multiLevelType w:val="hybridMultilevel"/>
     <w:tmpl w:val="87D692AE"/>
@@ -817,7 +1994,7 @@
       </w:pPr>
     </w:lvl>
   </w:abstractNum>
-  <w:abstractNum w:abstractNumId="3" w15:restartNumberingAfterBreak="0">
+  <w:abstractNum w:abstractNumId="4" w15:restartNumberingAfterBreak="0">
     <w:nsid w:val="4B5829D1"/>
     <w:multiLevelType w:val="hybridMultilevel"/>
     <w:tmpl w:val="5B30BB54"/>
@@ -929,7 +2106,7 @@
       </w:rPr>
     </w:lvl>
   </w:abstractNum>
-  <w:abstractNum w:abstractNumId="4" w15:restartNumberingAfterBreak="0">
+  <w:abstractNum w:abstractNumId="5" w15:restartNumberingAfterBreak="0">
     <w:nsid w:val="7BD27E1F"/>
     <w:multiLevelType w:val="hybridMultilevel"/>
     <w:tmpl w:val="7A743676"/>
@@ -1042,19 +2219,22 @@
     </w:lvl>
   </w:abstractNum>
   <w:num w:numId="1">
-    <w:abstractNumId w:val="2"/>
+    <w:abstractNumId w:val="3"/>
   </w:num>
   <w:num w:numId="2">
-    <w:abstractNumId w:val="1"/>
+    <w:abstractNumId w:val="2"/>
   </w:num>
   <w:num w:numId="3">
     <w:abstractNumId w:val="0"/>
   </w:num>
   <w:num w:numId="4">
-    <w:abstractNumId w:val="3"/>
+    <w:abstractNumId w:val="4"/>
   </w:num>
   <w:num w:numId="5">
-    <w:abstractNumId w:val="4"/>
+    <w:abstractNumId w:val="5"/>
+  </w:num>
+  <w:num w:numId="6">
+    <w:abstractNumId w:val="1"/>
   </w:num>
 </w:numbering>
 </file>
@@ -1454,17 +2634,17 @@
     <w:lsdException w:name="Unresolved Mention" w:semiHidden="1" w:unhideWhenUsed="1"/>
     <w:lsdException w:name="Smart Link" w:semiHidden="1" w:unhideWhenUsed="1"/>
   </w:latentStyles>
-  <w:style w:type="paragraph" w:default="1" w:styleId="Normal">
+  <w:style w:type="paragraph" w:default="1" w:styleId="Binhthng">
     <w:name w:val="Normal"/>
     <w:qFormat/>
   </w:style>
-  <w:style w:type="character" w:default="1" w:styleId="DefaultParagraphFont">
+  <w:style w:type="character" w:default="1" w:styleId="Phngmcinhcuaoanvn">
     <w:name w:val="Default Paragraph Font"/>
     <w:uiPriority w:val="1"/>
     <w:semiHidden/>
     <w:unhideWhenUsed/>
   </w:style>
-  <w:style w:type="table" w:default="1" w:styleId="TableNormal">
+  <w:style w:type="table" w:default="1" w:styleId="BangThngthng">
     <w:name w:val="Normal Table"/>
     <w:uiPriority w:val="99"/>
     <w:semiHidden/>
@@ -1479,15 +2659,15 @@
       </w:tblCellMar>
     </w:tblPr>
   </w:style>
-  <w:style w:type="numbering" w:default="1" w:styleId="NoList">
+  <w:style w:type="numbering" w:default="1" w:styleId="Khngco">
     <w:name w:val="No List"/>
     <w:uiPriority w:val="99"/>
     <w:semiHidden/>
     <w:unhideWhenUsed/>
   </w:style>
-  <w:style w:type="paragraph" w:styleId="ListParagraph">
+  <w:style w:type="paragraph" w:styleId="oancuaDanhsach">
     <w:name w:val="List Paragraph"/>
-    <w:basedOn w:val="Normal"/>
+    <w:basedOn w:val="Binhthng"/>
     <w:uiPriority w:val="34"/>
     <w:qFormat/>
     <w:rsid w:val="00F82306"/>

</xml_diff>